<commit_message>
Updated Gantt charts, latest minutes
</commit_message>
<xml_diff>
--- a/Minutes/2019.2.15.docx
+++ b/Minutes/2019.2.15.docx
@@ -22,8 +22,6 @@
       <w:r>
         <w:t>,</w:t>
       </w:r>
-      <w:bookmarkStart w:id="0" w:name="_GoBack"/>
-      <w:bookmarkEnd w:id="0"/>
       <w:r>
         <w:t xml:space="preserve"> Eric Kerrigan</w:t>
       </w:r>
@@ -50,6 +48,125 @@
           <w:numId w:val="2"/>
         </w:numPr>
       </w:pPr>
+      <w:r>
+        <w:t>Gantt chart discussion</w:t>
+      </w:r>
+    </w:p>
+    <w:p>
+      <w:pPr>
+        <w:pStyle w:val="ListParagraph"/>
+        <w:numPr>
+          <w:ilvl w:val="1"/>
+          <w:numId w:val="2"/>
+        </w:numPr>
+      </w:pPr>
+      <w:r>
+        <w:t>Workflow</w:t>
+      </w:r>
+    </w:p>
+    <w:p>
+      <w:pPr>
+        <w:pStyle w:val="ListParagraph"/>
+        <w:numPr>
+          <w:ilvl w:val="2"/>
+          <w:numId w:val="2"/>
+        </w:numPr>
+      </w:pPr>
+      <w:r>
+        <w:t>Setup with 3 agents, centralized computation, move from A to B, constant height, no obstacles</w:t>
+      </w:r>
+    </w:p>
+    <w:p>
+      <w:pPr>
+        <w:pStyle w:val="ListParagraph"/>
+        <w:numPr>
+          <w:ilvl w:val="2"/>
+          <w:numId w:val="2"/>
+        </w:numPr>
+      </w:pPr>
+      <w:r>
+        <w:t>Individual computation, move from A to B, constant height, no obstacles</w:t>
+      </w:r>
+    </w:p>
+    <w:p>
+      <w:pPr>
+        <w:pStyle w:val="ListParagraph"/>
+        <w:numPr>
+          <w:ilvl w:val="2"/>
+          <w:numId w:val="2"/>
+        </w:numPr>
+      </w:pPr>
+      <w:r>
+        <w:t>Individual computation, move from A to B, with obstacles</w:t>
+      </w:r>
+    </w:p>
+    <w:p>
+      <w:pPr>
+        <w:pStyle w:val="ListParagraph"/>
+        <w:numPr>
+          <w:ilvl w:val="2"/>
+          <w:numId w:val="2"/>
+        </w:numPr>
+      </w:pPr>
+      <w:r>
+        <w:t>Implement takeoff, cruising and landing modes</w:t>
+      </w:r>
+    </w:p>
+    <w:p>
+      <w:pPr>
+        <w:pStyle w:val="ListParagraph"/>
+        <w:numPr>
+          <w:ilvl w:val="0"/>
+          <w:numId w:val="2"/>
+        </w:numPr>
+      </w:pPr>
+      <w:r>
+        <w:t>Newtonian model equations are being transcribed for use inside ICLOCS</w:t>
+      </w:r>
+    </w:p>
+    <w:p>
+      <w:pPr>
+        <w:pStyle w:val="ListParagraph"/>
+        <w:numPr>
+          <w:ilvl w:val="1"/>
+          <w:numId w:val="2"/>
+        </w:numPr>
+      </w:pPr>
+      <w:r>
+        <w:t>Unsure about how to implement differential algebraic equations</w:t>
+      </w:r>
+    </w:p>
+    <w:p>
+      <w:pPr>
+        <w:pStyle w:val="ListParagraph"/>
+        <w:numPr>
+          <w:ilvl w:val="1"/>
+          <w:numId w:val="2"/>
+        </w:numPr>
+      </w:pPr>
+      <w:r>
+        <w:rPr>
+          <w:b/>
+        </w:rPr>
+        <w:t>Read Betts’ chapter on DAEs</w:t>
+      </w:r>
+    </w:p>
+    <w:p>
+      <w:pPr>
+        <w:pStyle w:val="ListParagraph"/>
+        <w:numPr>
+          <w:ilvl w:val="1"/>
+          <w:numId w:val="2"/>
+        </w:numPr>
+      </w:pPr>
+      <w:bookmarkStart w:id="0" w:name="_GoBack"/>
+      <w:bookmarkEnd w:id="0"/>
+      <w:r>
+        <w:rPr>
+          <w:b/>
+        </w:rPr>
+        <w:t>Consult Yuanbo about DAEs in ICLOCS</w:t>
+      </w:r>
     </w:p>
     <w:sectPr>
       <w:headerReference w:type="default" r:id="rId7"/>

</xml_diff>

<commit_message>
Latest minutes and files for the multiagent simulations (Newtonian, linearized Newtonian and Simscape models)
</commit_message>
<xml_diff>
--- a/Minutes/2019.2.15.docx
+++ b/Minutes/2019.2.15.docx
@@ -133,7 +133,12 @@
         </w:numPr>
       </w:pPr>
       <w:r>
-        <w:t>Unsure about how to implement differential algebraic equations</w:t>
+        <w:t>Unsure about how to implement differenti</w:t>
+      </w:r>
+      <w:bookmarkStart w:id="0" w:name="_GoBack"/>
+      <w:bookmarkEnd w:id="0"/>
+      <w:r>
+        <w:t>al algebraic equations</w:t>
       </w:r>
     </w:p>
     <w:p>
@@ -159,8 +164,6 @@
           <w:numId w:val="2"/>
         </w:numPr>
       </w:pPr>
-      <w:bookmarkStart w:id="0" w:name="_GoBack"/>
-      <w:bookmarkEnd w:id="0"/>
       <w:r>
         <w:rPr>
           <w:b/>
@@ -245,7 +248,7 @@
       <w:tab/>
     </w:r>
     <w:r>
-      <w:t>8</w:t>
+      <w:t>15</w:t>
     </w:r>
     <w:r>
       <w:t xml:space="preserve"> </w:t>

</xml_diff>